<commit_message>
added rule for all male and female
</commit_message>
<xml_diff>
--- a/Homeworks/Project4/Project4.docx
+++ b/Homeworks/Project4/Project4.docx
@@ -246,12 +246,306 @@
         </w:drawing>
       </w:r>
     </w:p>
-    <w:p/>
+    <w:p>
+      <w:pPr>
+        <w:rPr>
+          <w:b/>
+        </w:rPr>
+      </w:pPr>
+      <w:r>
+        <w:rPr>
+          <w:b/>
+        </w:rPr>
+        <w:t xml:space="preserve">Problem1: </w:t>
+      </w:r>
+    </w:p>
+    <w:p>
+      <w:r>
+        <w:tab/>
+        <w:t>I defined a rule called the parent, which could be either a mother or a father.</w:t>
+      </w:r>
+      <w:r>
+        <w:t xml:space="preserve"> This helped streamline the other rules that followed. For each of the defined rules thereafter from problem1, the logic follows as this, using variables X is &lt;member&gt; of Y. If Z is the parent of Y, and X is the parent of X, and X is not Y, then X is the sibling of Y.  Now we can use the sibling rule is subsequent rules. IF X is sibling of Y, and X is male, then X is the brother of Y. If Z is the parent of Y, Z is the sibling </w:t>
+      </w:r>
+      <w:r>
+        <w:t>of X, and X is female, then X is the aunt of Y. If X is female, Z is the parent of X, Y is the parent of Z, then X, is the granddaughter of Y. If Y is the parent of X, then X is the descendant of Y.</w:t>
+      </w:r>
+    </w:p>
+    <w:p>
+      <w:pPr>
+        <w:rPr>
+          <w:noProof/>
+        </w:rPr>
+      </w:pPr>
+      <w:r>
+        <w:t xml:space="preserve">Test cases: </w:t>
+      </w:r>
+    </w:p>
+    <w:p>
+      <w:r>
+        <w:rPr>
+          <w:noProof/>
+        </w:rPr>
+        <w:drawing>
+          <wp:anchor distT="0" distB="0" distL="114300" distR="114300" simplePos="0" relativeHeight="251661312" behindDoc="0" locked="0" layoutInCell="1" allowOverlap="1" wp14:anchorId="3DD1787A" wp14:editId="21F3BE54">
+            <wp:simplePos x="0" y="0"/>
+            <wp:positionH relativeFrom="column">
+              <wp:posOffset>1787857</wp:posOffset>
+            </wp:positionH>
+            <wp:positionV relativeFrom="page">
+              <wp:posOffset>5929383</wp:posOffset>
+            </wp:positionV>
+            <wp:extent cx="1364615" cy="499745"/>
+            <wp:effectExtent l="0" t="0" r="6985" b="0"/>
+            <wp:wrapSquare wrapText="bothSides"/>
+            <wp:docPr id="8" name="Picture 8"/>
+            <wp:cNvGraphicFramePr>
+              <a:graphicFrameLocks xmlns:a="http://schemas.openxmlformats.org/drawingml/2006/main" noChangeAspect="1"/>
+            </wp:cNvGraphicFramePr>
+            <a:graphic xmlns:a="http://schemas.openxmlformats.org/drawingml/2006/main">
+              <a:graphicData uri="http://schemas.openxmlformats.org/drawingml/2006/picture">
+                <pic:pic xmlns:pic="http://schemas.openxmlformats.org/drawingml/2006/picture">
+                  <pic:nvPicPr>
+                    <pic:cNvPr id="1" name=""/>
+                    <pic:cNvPicPr/>
+                  </pic:nvPicPr>
+                  <pic:blipFill>
+                    <a:blip r:embed="rId5">
+                      <a:extLst>
+                        <a:ext uri="{28A0092B-C50C-407E-A947-70E740481C1C}">
+                          <a14:useLocalDpi xmlns:a14="http://schemas.microsoft.com/office/drawing/2010/main" val="0"/>
+                        </a:ext>
+                      </a:extLst>
+                    </a:blip>
+                    <a:stretch>
+                      <a:fillRect/>
+                    </a:stretch>
+                  </pic:blipFill>
+                  <pic:spPr>
+                    <a:xfrm>
+                      <a:off x="0" y="0"/>
+                      <a:ext cx="1364615" cy="499745"/>
+                    </a:xfrm>
+                    <a:prstGeom prst="rect">
+                      <a:avLst/>
+                    </a:prstGeom>
+                  </pic:spPr>
+                </pic:pic>
+              </a:graphicData>
+            </a:graphic>
+          </wp:anchor>
+        </w:drawing>
+      </w:r>
+      <w:r>
+        <w:rPr>
+          <w:noProof/>
+        </w:rPr>
+        <w:drawing>
+          <wp:inline distT="0" distB="0" distL="0" distR="0" wp14:anchorId="2A062528" wp14:editId="38E33032">
+            <wp:extent cx="1596788" cy="211004"/>
+            <wp:effectExtent l="0" t="0" r="3810" b="0"/>
+            <wp:docPr id="6" name="Picture 6"/>
+            <wp:cNvGraphicFramePr>
+              <a:graphicFrameLocks xmlns:a="http://schemas.openxmlformats.org/drawingml/2006/main" noChangeAspect="1"/>
+            </wp:cNvGraphicFramePr>
+            <a:graphic xmlns:a="http://schemas.openxmlformats.org/drawingml/2006/main">
+              <a:graphicData uri="http://schemas.openxmlformats.org/drawingml/2006/picture">
+                <pic:pic xmlns:pic="http://schemas.openxmlformats.org/drawingml/2006/picture">
+                  <pic:nvPicPr>
+                    <pic:cNvPr id="1" name=""/>
+                    <pic:cNvPicPr/>
+                  </pic:nvPicPr>
+                  <pic:blipFill>
+                    <a:blip r:embed="rId6"/>
+                    <a:stretch>
+                      <a:fillRect/>
+                    </a:stretch>
+                  </pic:blipFill>
+                  <pic:spPr>
+                    <a:xfrm>
+                      <a:off x="0" y="0"/>
+                      <a:ext cx="1691299" cy="223493"/>
+                    </a:xfrm>
+                    <a:prstGeom prst="rect">
+                      <a:avLst/>
+                    </a:prstGeom>
+                  </pic:spPr>
+                </pic:pic>
+              </a:graphicData>
+            </a:graphic>
+          </wp:inline>
+        </w:drawing>
+      </w:r>
+    </w:p>
+    <w:p>
+      <w:r>
+        <w:rPr>
+          <w:noProof/>
+        </w:rPr>
+        <w:drawing>
+          <wp:inline distT="0" distB="0" distL="0" distR="0" wp14:anchorId="262A14F5" wp14:editId="533C197A">
+            <wp:extent cx="1433015" cy="220464"/>
+            <wp:effectExtent l="0" t="0" r="0" b="8255"/>
+            <wp:docPr id="7" name="Picture 7"/>
+            <wp:cNvGraphicFramePr>
+              <a:graphicFrameLocks xmlns:a="http://schemas.openxmlformats.org/drawingml/2006/main" noChangeAspect="1"/>
+            </wp:cNvGraphicFramePr>
+            <a:graphic xmlns:a="http://schemas.openxmlformats.org/drawingml/2006/main">
+              <a:graphicData uri="http://schemas.openxmlformats.org/drawingml/2006/picture">
+                <pic:pic xmlns:pic="http://schemas.openxmlformats.org/drawingml/2006/picture">
+                  <pic:nvPicPr>
+                    <pic:cNvPr id="1" name=""/>
+                    <pic:cNvPicPr/>
+                  </pic:nvPicPr>
+                  <pic:blipFill>
+                    <a:blip r:embed="rId7"/>
+                    <a:stretch>
+                      <a:fillRect/>
+                    </a:stretch>
+                  </pic:blipFill>
+                  <pic:spPr>
+                    <a:xfrm>
+                      <a:off x="0" y="0"/>
+                      <a:ext cx="1504450" cy="231454"/>
+                    </a:xfrm>
+                    <a:prstGeom prst="rect">
+                      <a:avLst/>
+                    </a:prstGeom>
+                  </pic:spPr>
+                </pic:pic>
+              </a:graphicData>
+            </a:graphic>
+          </wp:inline>
+        </w:drawing>
+      </w:r>
+    </w:p>
     <w:p/>
     <w:p>
       <w:bookmarkStart w:id="0" w:name="_GoBack"/>
       <w:bookmarkEnd w:id="0"/>
     </w:p>
+    <w:p>
+      <w:pPr>
+        <w:rPr>
+          <w:b/>
+        </w:rPr>
+      </w:pPr>
+      <w:r>
+        <w:rPr>
+          <w:b/>
+          <w:noProof/>
+        </w:rPr>
+        <w:lastRenderedPageBreak/>
+        <w:drawing>
+          <wp:anchor distT="0" distB="0" distL="114300" distR="114300" simplePos="0" relativeHeight="251660288" behindDoc="0" locked="0" layoutInCell="1" allowOverlap="1" wp14:anchorId="042AEA60" wp14:editId="6B6A06BD">
+            <wp:simplePos x="0" y="0"/>
+            <wp:positionH relativeFrom="margin">
+              <wp:posOffset>3745230</wp:posOffset>
+            </wp:positionH>
+            <wp:positionV relativeFrom="paragraph">
+              <wp:posOffset>151130</wp:posOffset>
+            </wp:positionV>
+            <wp:extent cx="2306955" cy="1910080"/>
+            <wp:effectExtent l="0" t="0" r="0" b="0"/>
+            <wp:wrapSquare wrapText="bothSides"/>
+            <wp:docPr id="5" name="Picture 5"/>
+            <wp:cNvGraphicFramePr>
+              <a:graphicFrameLocks xmlns:a="http://schemas.openxmlformats.org/drawingml/2006/main" noChangeAspect="1"/>
+            </wp:cNvGraphicFramePr>
+            <a:graphic xmlns:a="http://schemas.openxmlformats.org/drawingml/2006/main">
+              <a:graphicData uri="http://schemas.openxmlformats.org/drawingml/2006/picture">
+                <pic:pic xmlns:pic="http://schemas.openxmlformats.org/drawingml/2006/picture">
+                  <pic:nvPicPr>
+                    <pic:cNvPr id="1" name=""/>
+                    <pic:cNvPicPr/>
+                  </pic:nvPicPr>
+                  <pic:blipFill>
+                    <a:blip r:embed="rId8">
+                      <a:extLst>
+                        <a:ext uri="{28A0092B-C50C-407E-A947-70E740481C1C}">
+                          <a14:useLocalDpi xmlns:a14="http://schemas.microsoft.com/office/drawing/2010/main" val="0"/>
+                        </a:ext>
+                      </a:extLst>
+                    </a:blip>
+                    <a:stretch>
+                      <a:fillRect/>
+                    </a:stretch>
+                  </pic:blipFill>
+                  <pic:spPr>
+                    <a:xfrm>
+                      <a:off x="0" y="0"/>
+                      <a:ext cx="2306955" cy="1910080"/>
+                    </a:xfrm>
+                    <a:prstGeom prst="rect">
+                      <a:avLst/>
+                    </a:prstGeom>
+                  </pic:spPr>
+                </pic:pic>
+              </a:graphicData>
+            </a:graphic>
+          </wp:anchor>
+        </w:drawing>
+      </w:r>
+      <w:r>
+        <w:rPr>
+          <w:b/>
+        </w:rPr>
+        <w:t xml:space="preserve">Problem 2: </w:t>
+      </w:r>
+    </w:p>
+    <w:p>
+      <w:r>
+        <w:t xml:space="preserve">To implement the </w:t>
+      </w:r>
+      <w:proofErr w:type="gramStart"/>
+      <w:r>
+        <w:t>parser</w:t>
+      </w:r>
+      <w:proofErr w:type="gramEnd"/>
+      <w:r>
+        <w:t xml:space="preserve"> I used a match fact. </w:t>
+      </w:r>
+      <w:r>
+        <w:t xml:space="preserve"> The match fact also advances to the tail of the list. </w:t>
+      </w:r>
+      <w:r>
+        <w:t xml:space="preserve"> </w:t>
+      </w:r>
+      <w:r>
+        <w:t xml:space="preserve">The language is comma separated and then placed in a list. In order to test this, I had to use a list that the parser accepts. All &lt;letter&gt; is succeeded with a s in order to indicate that is not an id but a non-terminal. We also need to start with the </w:t>
+      </w:r>
+      <w:proofErr w:type="gramStart"/>
+      <w:r>
+        <w:t>highest level</w:t>
+      </w:r>
+      <w:proofErr w:type="gramEnd"/>
+      <w:r>
+        <w:t xml:space="preserve"> definition s. </w:t>
+      </w:r>
+    </w:p>
+    <w:p/>
+    <w:p/>
+    <w:p>
+      <w:pPr>
+        <w:rPr>
+          <w:b/>
+        </w:rPr>
+      </w:pPr>
+      <w:r>
+        <w:rPr>
+          <w:b/>
+        </w:rPr>
+        <w:t xml:space="preserve">Problem 3: </w:t>
+      </w:r>
+    </w:p>
+    <w:p/>
+    <w:p>
+      <w:r>
+        <w:br w:type="page"/>
+      </w:r>
+    </w:p>
+    <w:p/>
+    <w:p/>
     <w:p/>
     <w:p/>
     <w:p/>
@@ -276,7 +570,7 @@
                     <pic:cNvPicPr/>
                   </pic:nvPicPr>
                   <pic:blipFill>
-                    <a:blip r:embed="rId5"/>
+                    <a:blip r:embed="rId9"/>
                     <a:stretch>
                       <a:fillRect/>
                     </a:stretch>
@@ -307,7 +601,6 @@
         <w:rPr>
           <w:noProof/>
         </w:rPr>
-        <w:lastRenderedPageBreak/>
         <w:drawing>
           <wp:inline distT="0" distB="0" distL="0" distR="0" wp14:anchorId="3521D1C5" wp14:editId="03CD0D17">
             <wp:extent cx="3814549" cy="1552693"/>
@@ -324,7 +617,7 @@
                     <pic:cNvPicPr/>
                   </pic:nvPicPr>
                   <pic:blipFill>
-                    <a:blip r:embed="rId6"/>
+                    <a:blip r:embed="rId10"/>
                     <a:stretch>
                       <a:fillRect/>
                     </a:stretch>

</xml_diff>

<commit_message>
FInished the documentation without photo
</commit_message>
<xml_diff>
--- a/Homeworks/Project4/Project4.docx
+++ b/Homeworks/Project4/Project4.docx
@@ -287,18 +287,18 @@
           <w:noProof/>
         </w:rPr>
         <w:drawing>
-          <wp:anchor distT="0" distB="0" distL="114300" distR="114300" simplePos="0" relativeHeight="251661312" behindDoc="0" locked="0" layoutInCell="1" allowOverlap="1" wp14:anchorId="3DD1787A" wp14:editId="21F3BE54">
+          <wp:anchor distT="0" distB="0" distL="114300" distR="114300" simplePos="0" relativeHeight="251662336" behindDoc="0" locked="0" layoutInCell="1" allowOverlap="1" wp14:anchorId="65BF0AA4" wp14:editId="44F0B53A">
             <wp:simplePos x="0" y="0"/>
             <wp:positionH relativeFrom="column">
-              <wp:posOffset>1787857</wp:posOffset>
+              <wp:posOffset>3432175</wp:posOffset>
             </wp:positionH>
             <wp:positionV relativeFrom="page">
-              <wp:posOffset>5929383</wp:posOffset>
+              <wp:posOffset>5929630</wp:posOffset>
             </wp:positionV>
-            <wp:extent cx="1364615" cy="499745"/>
-            <wp:effectExtent l="0" t="0" r="6985" b="0"/>
+            <wp:extent cx="1377950" cy="570865"/>
+            <wp:effectExtent l="0" t="0" r="0" b="635"/>
             <wp:wrapSquare wrapText="bothSides"/>
-            <wp:docPr id="8" name="Picture 8"/>
+            <wp:docPr id="9" name="Picture 9"/>
             <wp:cNvGraphicFramePr>
               <a:graphicFrameLocks xmlns:a="http://schemas.openxmlformats.org/drawingml/2006/main" noChangeAspect="1"/>
             </wp:cNvGraphicFramePr>
@@ -324,6 +324,66 @@
                   <pic:spPr>
                     <a:xfrm>
                       <a:off x="0" y="0"/>
+                      <a:ext cx="1377950" cy="570865"/>
+                    </a:xfrm>
+                    <a:prstGeom prst="rect">
+                      <a:avLst/>
+                    </a:prstGeom>
+                  </pic:spPr>
+                </pic:pic>
+              </a:graphicData>
+            </a:graphic>
+            <wp14:sizeRelH relativeFrom="margin">
+              <wp14:pctWidth>0</wp14:pctWidth>
+            </wp14:sizeRelH>
+            <wp14:sizeRelV relativeFrom="margin">
+              <wp14:pctHeight>0</wp14:pctHeight>
+            </wp14:sizeRelV>
+          </wp:anchor>
+        </w:drawing>
+      </w:r>
+      <w:r>
+        <w:rPr>
+          <w:noProof/>
+        </w:rPr>
+        <w:drawing>
+          <wp:anchor distT="0" distB="0" distL="114300" distR="114300" simplePos="0" relativeHeight="251661312" behindDoc="0" locked="0" layoutInCell="1" allowOverlap="1" wp14:anchorId="3DD1787A" wp14:editId="21F3BE54">
+            <wp:simplePos x="0" y="0"/>
+            <wp:positionH relativeFrom="column">
+              <wp:posOffset>1787857</wp:posOffset>
+            </wp:positionH>
+            <wp:positionV relativeFrom="page">
+              <wp:posOffset>5929383</wp:posOffset>
+            </wp:positionV>
+            <wp:extent cx="1364615" cy="499745"/>
+            <wp:effectExtent l="0" t="0" r="6985" b="0"/>
+            <wp:wrapSquare wrapText="bothSides"/>
+            <wp:docPr id="8" name="Picture 8"/>
+            <wp:cNvGraphicFramePr>
+              <a:graphicFrameLocks xmlns:a="http://schemas.openxmlformats.org/drawingml/2006/main" noChangeAspect="1"/>
+            </wp:cNvGraphicFramePr>
+            <a:graphic xmlns:a="http://schemas.openxmlformats.org/drawingml/2006/main">
+              <a:graphicData uri="http://schemas.openxmlformats.org/drawingml/2006/picture">
+                <pic:pic xmlns:pic="http://schemas.openxmlformats.org/drawingml/2006/picture">
+                  <pic:nvPicPr>
+                    <pic:cNvPr id="1" name=""/>
+                    <pic:cNvPicPr/>
+                  </pic:nvPicPr>
+                  <pic:blipFill>
+                    <a:blip r:embed="rId6">
+                      <a:extLst>
+                        <a:ext uri="{28A0092B-C50C-407E-A947-70E740481C1C}">
+                          <a14:useLocalDpi xmlns:a14="http://schemas.microsoft.com/office/drawing/2010/main" val="0"/>
+                        </a:ext>
+                      </a:extLst>
+                    </a:blip>
+                    <a:stretch>
+                      <a:fillRect/>
+                    </a:stretch>
+                  </pic:blipFill>
+                  <pic:spPr>
+                    <a:xfrm>
+                      <a:off x="0" y="0"/>
                       <a:ext cx="1364615" cy="499745"/>
                     </a:xfrm>
                     <a:prstGeom prst="rect">
@@ -345,48 +405,6 @@
             <wp:extent cx="1596788" cy="211004"/>
             <wp:effectExtent l="0" t="0" r="3810" b="0"/>
             <wp:docPr id="6" name="Picture 6"/>
-            <wp:cNvGraphicFramePr>
-              <a:graphicFrameLocks xmlns:a="http://schemas.openxmlformats.org/drawingml/2006/main" noChangeAspect="1"/>
-            </wp:cNvGraphicFramePr>
-            <a:graphic xmlns:a="http://schemas.openxmlformats.org/drawingml/2006/main">
-              <a:graphicData uri="http://schemas.openxmlformats.org/drawingml/2006/picture">
-                <pic:pic xmlns:pic="http://schemas.openxmlformats.org/drawingml/2006/picture">
-                  <pic:nvPicPr>
-                    <pic:cNvPr id="1" name=""/>
-                    <pic:cNvPicPr/>
-                  </pic:nvPicPr>
-                  <pic:blipFill>
-                    <a:blip r:embed="rId6"/>
-                    <a:stretch>
-                      <a:fillRect/>
-                    </a:stretch>
-                  </pic:blipFill>
-                  <pic:spPr>
-                    <a:xfrm>
-                      <a:off x="0" y="0"/>
-                      <a:ext cx="1691299" cy="223493"/>
-                    </a:xfrm>
-                    <a:prstGeom prst="rect">
-                      <a:avLst/>
-                    </a:prstGeom>
-                  </pic:spPr>
-                </pic:pic>
-              </a:graphicData>
-            </a:graphic>
-          </wp:inline>
-        </w:drawing>
-      </w:r>
-    </w:p>
-    <w:p>
-      <w:r>
-        <w:rPr>
-          <w:noProof/>
-        </w:rPr>
-        <w:drawing>
-          <wp:inline distT="0" distB="0" distL="0" distR="0" wp14:anchorId="262A14F5" wp14:editId="533C197A">
-            <wp:extent cx="1433015" cy="220464"/>
-            <wp:effectExtent l="0" t="0" r="0" b="8255"/>
-            <wp:docPr id="7" name="Picture 7"/>
             <wp:cNvGraphicFramePr>
               <a:graphicFrameLocks xmlns:a="http://schemas.openxmlformats.org/drawingml/2006/main" noChangeAspect="1"/>
             </wp:cNvGraphicFramePr>
@@ -406,6 +424,48 @@
                   <pic:spPr>
                     <a:xfrm>
                       <a:off x="0" y="0"/>
+                      <a:ext cx="1691299" cy="223493"/>
+                    </a:xfrm>
+                    <a:prstGeom prst="rect">
+                      <a:avLst/>
+                    </a:prstGeom>
+                  </pic:spPr>
+                </pic:pic>
+              </a:graphicData>
+            </a:graphic>
+          </wp:inline>
+        </w:drawing>
+      </w:r>
+    </w:p>
+    <w:p>
+      <w:r>
+        <w:rPr>
+          <w:noProof/>
+        </w:rPr>
+        <w:drawing>
+          <wp:inline distT="0" distB="0" distL="0" distR="0" wp14:anchorId="262A14F5" wp14:editId="533C197A">
+            <wp:extent cx="1433015" cy="220464"/>
+            <wp:effectExtent l="0" t="0" r="0" b="8255"/>
+            <wp:docPr id="7" name="Picture 7"/>
+            <wp:cNvGraphicFramePr>
+              <a:graphicFrameLocks xmlns:a="http://schemas.openxmlformats.org/drawingml/2006/main" noChangeAspect="1"/>
+            </wp:cNvGraphicFramePr>
+            <a:graphic xmlns:a="http://schemas.openxmlformats.org/drawingml/2006/main">
+              <a:graphicData uri="http://schemas.openxmlformats.org/drawingml/2006/picture">
+                <pic:pic xmlns:pic="http://schemas.openxmlformats.org/drawingml/2006/picture">
+                  <pic:nvPicPr>
+                    <pic:cNvPr id="1" name=""/>
+                    <pic:cNvPicPr/>
+                  </pic:nvPicPr>
+                  <pic:blipFill>
+                    <a:blip r:embed="rId8"/>
+                    <a:stretch>
+                      <a:fillRect/>
+                    </a:stretch>
+                  </pic:blipFill>
+                  <pic:spPr>
+                    <a:xfrm>
+                      <a:off x="0" y="0"/>
                       <a:ext cx="1504450" cy="231454"/>
                     </a:xfrm>
                     <a:prstGeom prst="rect">
@@ -420,9 +480,149 @@
       </w:r>
     </w:p>
     <w:p/>
-    <w:p>
-      <w:bookmarkStart w:id="0" w:name="_GoBack"/>
-      <w:bookmarkEnd w:id="0"/>
+    <w:p/>
+    <w:p/>
+    <w:p>
+      <w:pPr>
+        <w:rPr>
+          <w:b/>
+        </w:rPr>
+      </w:pPr>
+      <w:r>
+        <w:rPr>
+          <w:noProof/>
+        </w:rPr>
+        <w:drawing>
+          <wp:anchor distT="0" distB="0" distL="114300" distR="114300" simplePos="0" relativeHeight="251664384" behindDoc="0" locked="0" layoutInCell="1" allowOverlap="1" wp14:anchorId="4DA7CDD4" wp14:editId="6C3E22E4">
+            <wp:simplePos x="0" y="0"/>
+            <wp:positionH relativeFrom="column">
+              <wp:posOffset>2019869</wp:posOffset>
+            </wp:positionH>
+            <wp:positionV relativeFrom="page">
+              <wp:posOffset>6878472</wp:posOffset>
+            </wp:positionV>
+            <wp:extent cx="2237740" cy="615950"/>
+            <wp:effectExtent l="0" t="0" r="0" b="0"/>
+            <wp:wrapSquare wrapText="bothSides"/>
+            <wp:docPr id="11" name="Picture 11"/>
+            <wp:cNvGraphicFramePr>
+              <a:graphicFrameLocks xmlns:a="http://schemas.openxmlformats.org/drawingml/2006/main" noChangeAspect="1"/>
+            </wp:cNvGraphicFramePr>
+            <a:graphic xmlns:a="http://schemas.openxmlformats.org/drawingml/2006/main">
+              <a:graphicData uri="http://schemas.openxmlformats.org/drawingml/2006/picture">
+                <pic:pic xmlns:pic="http://schemas.openxmlformats.org/drawingml/2006/picture">
+                  <pic:nvPicPr>
+                    <pic:cNvPr id="1" name=""/>
+                    <pic:cNvPicPr/>
+                  </pic:nvPicPr>
+                  <pic:blipFill>
+                    <a:blip r:embed="rId9">
+                      <a:extLst>
+                        <a:ext uri="{28A0092B-C50C-407E-A947-70E740481C1C}">
+                          <a14:useLocalDpi xmlns:a14="http://schemas.microsoft.com/office/drawing/2010/main" val="0"/>
+                        </a:ext>
+                      </a:extLst>
+                    </a:blip>
+                    <a:stretch>
+                      <a:fillRect/>
+                    </a:stretch>
+                  </pic:blipFill>
+                  <pic:spPr>
+                    <a:xfrm>
+                      <a:off x="0" y="0"/>
+                      <a:ext cx="2237740" cy="615950"/>
+                    </a:xfrm>
+                    <a:prstGeom prst="rect">
+                      <a:avLst/>
+                    </a:prstGeom>
+                  </pic:spPr>
+                </pic:pic>
+              </a:graphicData>
+            </a:graphic>
+          </wp:anchor>
+        </w:drawing>
+      </w:r>
+      <w:r>
+        <w:rPr>
+          <w:noProof/>
+        </w:rPr>
+        <w:drawing>
+          <wp:anchor distT="0" distB="0" distL="114300" distR="114300" simplePos="0" relativeHeight="251663360" behindDoc="0" locked="0" layoutInCell="1" allowOverlap="1" wp14:anchorId="76D0A956" wp14:editId="22B8DB5F">
+            <wp:simplePos x="0" y="0"/>
+            <wp:positionH relativeFrom="column">
+              <wp:posOffset>0</wp:posOffset>
+            </wp:positionH>
+            <wp:positionV relativeFrom="page">
+              <wp:posOffset>6878472</wp:posOffset>
+            </wp:positionV>
+            <wp:extent cx="1902460" cy="538480"/>
+            <wp:effectExtent l="0" t="0" r="2540" b="0"/>
+            <wp:wrapSquare wrapText="bothSides"/>
+            <wp:docPr id="10" name="Picture 10"/>
+            <wp:cNvGraphicFramePr>
+              <a:graphicFrameLocks xmlns:a="http://schemas.openxmlformats.org/drawingml/2006/main" noChangeAspect="1"/>
+            </wp:cNvGraphicFramePr>
+            <a:graphic xmlns:a="http://schemas.openxmlformats.org/drawingml/2006/main">
+              <a:graphicData uri="http://schemas.openxmlformats.org/drawingml/2006/picture">
+                <pic:pic xmlns:pic="http://schemas.openxmlformats.org/drawingml/2006/picture">
+                  <pic:nvPicPr>
+                    <pic:cNvPr id="1" name=""/>
+                    <pic:cNvPicPr/>
+                  </pic:nvPicPr>
+                  <pic:blipFill>
+                    <a:blip r:embed="rId10">
+                      <a:extLst>
+                        <a:ext uri="{28A0092B-C50C-407E-A947-70E740481C1C}">
+                          <a14:useLocalDpi xmlns:a14="http://schemas.microsoft.com/office/drawing/2010/main" val="0"/>
+                        </a:ext>
+                      </a:extLst>
+                    </a:blip>
+                    <a:stretch>
+                      <a:fillRect/>
+                    </a:stretch>
+                  </pic:blipFill>
+                  <pic:spPr>
+                    <a:xfrm>
+                      <a:off x="0" y="0"/>
+                      <a:ext cx="1902460" cy="538480"/>
+                    </a:xfrm>
+                    <a:prstGeom prst="rect">
+                      <a:avLst/>
+                    </a:prstGeom>
+                  </pic:spPr>
+                </pic:pic>
+              </a:graphicData>
+            </a:graphic>
+          </wp:anchor>
+        </w:drawing>
+      </w:r>
+      <w:r>
+        <w:rPr>
+          <w:b/>
+        </w:rPr>
+        <w:t>Problem 2:</w:t>
+      </w:r>
+    </w:p>
+    <w:p>
+      <w:r>
+        <w:t xml:space="preserve">The fact is the base case of the last element algorithm. We know that X is the last element if it is the only element in a list. The rule matches this fact with every element in </w:t>
+      </w:r>
+      <w:proofErr w:type="spellStart"/>
+      <w:r>
+        <w:t>te</w:t>
+      </w:r>
+      <w:proofErr w:type="spellEnd"/>
+      <w:r>
+        <w:t xml:space="preserve"> list by using the | operator which separates the list into a head (which is an </w:t>
+      </w:r>
+      <w:proofErr w:type="spellStart"/>
+      <w:r>
+        <w:t>uninstatiated</w:t>
+      </w:r>
+      <w:proofErr w:type="spellEnd"/>
+      <w:r>
+        <w:t xml:space="preserve"> variable), and Z which is the rest of the list. </w:t>
+      </w:r>
     </w:p>
     <w:p>
       <w:pPr>
@@ -460,7 +660,7 @@
                     <pic:cNvPicPr/>
                   </pic:nvPicPr>
                   <pic:blipFill>
-                    <a:blip r:embed="rId8">
+                    <a:blip r:embed="rId11">
                       <a:extLst>
                         <a:ext uri="{28A0092B-C50C-407E-A947-70E740481C1C}">
                           <a14:useLocalDpi xmlns:a14="http://schemas.microsoft.com/office/drawing/2010/main" val="0"/>
@@ -490,7 +690,19 @@
         <w:rPr>
           <w:b/>
         </w:rPr>
-        <w:t xml:space="preserve">Problem 2: </w:t>
+        <w:t xml:space="preserve">Problem </w:t>
+      </w:r>
+      <w:r>
+        <w:rPr>
+          <w:b/>
+        </w:rPr>
+        <w:t>3</w:t>
+      </w:r>
+      <w:r>
+        <w:rPr>
+          <w:b/>
+        </w:rPr>
+        <w:t xml:space="preserve">: </w:t>
       </w:r>
     </w:p>
     <w:p>
@@ -535,20 +747,26 @@
         <w:rPr>
           <w:b/>
         </w:rPr>
-        <w:t xml:space="preserve">Problem 3: </w:t>
-      </w:r>
-    </w:p>
-    <w:p/>
-    <w:p>
-      <w:r>
-        <w:br w:type="page"/>
-      </w:r>
-    </w:p>
-    <w:p/>
-    <w:p/>
-    <w:p/>
-    <w:p/>
-    <w:p/>
+        <w:t xml:space="preserve">Problem </w:t>
+      </w:r>
+      <w:r>
+        <w:rPr>
+          <w:b/>
+        </w:rPr>
+        <w:t>4</w:t>
+      </w:r>
+      <w:r>
+        <w:rPr>
+          <w:b/>
+        </w:rPr>
+        <w:t>:</w:t>
+      </w:r>
+    </w:p>
+    <w:p>
+      <w:r>
+        <w:t xml:space="preserve">The code was found in the Textbook required for this class. </w:t>
+      </w:r>
+    </w:p>
     <w:p>
       <w:r>
         <w:rPr>
@@ -570,7 +788,7 @@
                     <pic:cNvPicPr/>
                   </pic:nvPicPr>
                   <pic:blipFill>
-                    <a:blip r:embed="rId9"/>
+                    <a:blip r:embed="rId12"/>
                     <a:stretch>
                       <a:fillRect/>
                     </a:stretch>
@@ -617,7 +835,7 @@
                     <pic:cNvPicPr/>
                   </pic:nvPicPr>
                   <pic:blipFill>
-                    <a:blip r:embed="rId10"/>
+                    <a:blip r:embed="rId13"/>
                     <a:stretch>
                       <a:fillRect/>
                     </a:stretch>
@@ -638,7 +856,231 @@
         </w:drawing>
       </w:r>
     </w:p>
-    <w:p/>
+    <w:p>
+      <w:pPr>
+        <w:rPr>
+          <w:b/>
+        </w:rPr>
+      </w:pPr>
+      <w:r>
+        <w:rPr>
+          <w:b/>
+        </w:rPr>
+        <w:t xml:space="preserve">Debugging and Other issues: </w:t>
+      </w:r>
+    </w:p>
+    <w:p>
+      <w:r>
+        <w:t xml:space="preserve">What really helped with me was the fa that I read each rule from right to left. A good example of my thought pattern is when I explained question 1. </w:t>
+      </w:r>
+    </w:p>
+    <w:p>
+      <w:r>
+        <w:t xml:space="preserve">I also needed to specify these peripheral rules which helped </w:t>
+      </w:r>
+      <w:proofErr w:type="spellStart"/>
+      <w:r>
+        <w:t>simplifiy</w:t>
+      </w:r>
+      <w:proofErr w:type="spellEnd"/>
+      <w:r>
+        <w:t xml:space="preserve"> </w:t>
+      </w:r>
+      <w:r>
+        <w:t>some of the questions:</w:t>
+      </w:r>
+    </w:p>
+    <w:p>
+      <w:r>
+        <w:rPr>
+          <w:noProof/>
+        </w:rPr>
+        <w:lastRenderedPageBreak/>
+        <w:drawing>
+          <wp:anchor distT="0" distB="0" distL="114300" distR="114300" simplePos="0" relativeHeight="251665408" behindDoc="0" locked="0" layoutInCell="1" allowOverlap="1" wp14:anchorId="1D38458C" wp14:editId="25E71194">
+            <wp:simplePos x="0" y="0"/>
+            <wp:positionH relativeFrom="margin">
+              <wp:align>left</wp:align>
+            </wp:positionH>
+            <wp:positionV relativeFrom="bottomMargin">
+              <wp:posOffset>-8134255</wp:posOffset>
+            </wp:positionV>
+            <wp:extent cx="2217420" cy="579120"/>
+            <wp:effectExtent l="0" t="0" r="0" b="0"/>
+            <wp:wrapSquare wrapText="bothSides"/>
+            <wp:docPr id="12" name="Picture 12"/>
+            <wp:cNvGraphicFramePr>
+              <a:graphicFrameLocks xmlns:a="http://schemas.openxmlformats.org/drawingml/2006/main" noChangeAspect="1"/>
+            </wp:cNvGraphicFramePr>
+            <a:graphic xmlns:a="http://schemas.openxmlformats.org/drawingml/2006/main">
+              <a:graphicData uri="http://schemas.openxmlformats.org/drawingml/2006/picture">
+                <pic:pic xmlns:pic="http://schemas.openxmlformats.org/drawingml/2006/picture">
+                  <pic:nvPicPr>
+                    <pic:cNvPr id="1" name=""/>
+                    <pic:cNvPicPr/>
+                  </pic:nvPicPr>
+                  <pic:blipFill>
+                    <a:blip r:embed="rId14">
+                      <a:extLst>
+                        <a:ext uri="{28A0092B-C50C-407E-A947-70E740481C1C}">
+                          <a14:useLocalDpi xmlns:a14="http://schemas.microsoft.com/office/drawing/2010/main" val="0"/>
+                        </a:ext>
+                      </a:extLst>
+                    </a:blip>
+                    <a:stretch>
+                      <a:fillRect/>
+                    </a:stretch>
+                  </pic:blipFill>
+                  <pic:spPr>
+                    <a:xfrm>
+                      <a:off x="0" y="0"/>
+                      <a:ext cx="2217420" cy="579120"/>
+                    </a:xfrm>
+                    <a:prstGeom prst="rect">
+                      <a:avLst/>
+                    </a:prstGeom>
+                  </pic:spPr>
+                </pic:pic>
+              </a:graphicData>
+            </a:graphic>
+          </wp:anchor>
+        </w:drawing>
+      </w:r>
+      <w:r>
+        <w:t>These rules helped infer that a mother X cis in fact a female as well, and the father X is a male as well.</w:t>
+      </w:r>
+    </w:p>
+    <w:p/>
+    <w:p>
+      <w:r>
+        <w:t>Mother and father are both parents.</w:t>
+      </w:r>
+    </w:p>
+    <w:p/>
+    <w:p/>
+    <w:p>
+      <w:r>
+        <w:t xml:space="preserve">One large problem that I was having during the runtime of prolog was that the method: </w:t>
+      </w:r>
+    </w:p>
+    <w:p>
+      <w:pPr>
+        <w:rPr>
+          <w:b/>
+        </w:rPr>
+      </w:pPr>
+      <w:r>
+        <w:rPr>
+          <w:b/>
+        </w:rPr>
+        <w:t xml:space="preserve">%- prolog family_tree.pl prog4.pl </w:t>
+      </w:r>
+    </w:p>
+    <w:p>
+      <w:r>
+        <w:t>Did not work correctly. I would not recognize facts that are in the famiy_tree.pl. I solved this problem by looking at the SWI-Prolog Documentation and found a command that could textually include the whole family_tree.pl:</w:t>
+      </w:r>
+    </w:p>
+    <w:p>
+      <w:r>
+        <w:rPr>
+          <w:noProof/>
+        </w:rPr>
+        <w:drawing>
+          <wp:inline distT="0" distB="0" distL="0" distR="0" wp14:anchorId="2E2E2DD5" wp14:editId="3CA10352">
+            <wp:extent cx="2428875" cy="314325"/>
+            <wp:effectExtent l="0" t="0" r="9525" b="9525"/>
+            <wp:docPr id="14" name="Picture 14"/>
+            <wp:cNvGraphicFramePr>
+              <a:graphicFrameLocks xmlns:a="http://schemas.openxmlformats.org/drawingml/2006/main" noChangeAspect="1"/>
+            </wp:cNvGraphicFramePr>
+            <a:graphic xmlns:a="http://schemas.openxmlformats.org/drawingml/2006/main">
+              <a:graphicData uri="http://schemas.openxmlformats.org/drawingml/2006/picture">
+                <pic:pic xmlns:pic="http://schemas.openxmlformats.org/drawingml/2006/picture">
+                  <pic:nvPicPr>
+                    <pic:cNvPr id="1" name=""/>
+                    <pic:cNvPicPr/>
+                  </pic:nvPicPr>
+                  <pic:blipFill>
+                    <a:blip r:embed="rId15"/>
+                    <a:stretch>
+                      <a:fillRect/>
+                    </a:stretch>
+                  </pic:blipFill>
+                  <pic:spPr>
+                    <a:xfrm>
+                      <a:off x="0" y="0"/>
+                      <a:ext cx="2428875" cy="314325"/>
+                    </a:xfrm>
+                    <a:prstGeom prst="rect">
+                      <a:avLst/>
+                    </a:prstGeom>
+                  </pic:spPr>
+                </pic:pic>
+              </a:graphicData>
+            </a:graphic>
+          </wp:inline>
+        </w:drawing>
+      </w:r>
+      <w:bookmarkStart w:id="0" w:name="_GoBack"/>
+      <w:bookmarkEnd w:id="0"/>
+    </w:p>
+    <w:p>
+      <w:r>
+        <w:rPr>
+          <w:noProof/>
+        </w:rPr>
+        <w:drawing>
+          <wp:anchor distT="0" distB="0" distL="114300" distR="114300" simplePos="0" relativeHeight="251666432" behindDoc="0" locked="0" layoutInCell="1" allowOverlap="1" wp14:anchorId="1EAACD8D" wp14:editId="51A5903E">
+            <wp:simplePos x="0" y="0"/>
+            <wp:positionH relativeFrom="column">
+              <wp:posOffset>0</wp:posOffset>
+            </wp:positionH>
+            <wp:positionV relativeFrom="page">
+              <wp:posOffset>1671851</wp:posOffset>
+            </wp:positionV>
+            <wp:extent cx="2254885" cy="743585"/>
+            <wp:effectExtent l="0" t="0" r="0" b="0"/>
+            <wp:wrapSquare wrapText="bothSides"/>
+            <wp:docPr id="13" name="Picture 13"/>
+            <wp:cNvGraphicFramePr>
+              <a:graphicFrameLocks xmlns:a="http://schemas.openxmlformats.org/drawingml/2006/main" noChangeAspect="1"/>
+            </wp:cNvGraphicFramePr>
+            <a:graphic xmlns:a="http://schemas.openxmlformats.org/drawingml/2006/main">
+              <a:graphicData uri="http://schemas.openxmlformats.org/drawingml/2006/picture">
+                <pic:pic xmlns:pic="http://schemas.openxmlformats.org/drawingml/2006/picture">
+                  <pic:nvPicPr>
+                    <pic:cNvPr id="1" name=""/>
+                    <pic:cNvPicPr/>
+                  </pic:nvPicPr>
+                  <pic:blipFill>
+                    <a:blip r:embed="rId16">
+                      <a:extLst>
+                        <a:ext uri="{28A0092B-C50C-407E-A947-70E740481C1C}">
+                          <a14:useLocalDpi xmlns:a14="http://schemas.microsoft.com/office/drawing/2010/main" val="0"/>
+                        </a:ext>
+                      </a:extLst>
+                    </a:blip>
+                    <a:stretch>
+                      <a:fillRect/>
+                    </a:stretch>
+                  </pic:blipFill>
+                  <pic:spPr>
+                    <a:xfrm>
+                      <a:off x="0" y="0"/>
+                      <a:ext cx="2254885" cy="743585"/>
+                    </a:xfrm>
+                    <a:prstGeom prst="rect">
+                      <a:avLst/>
+                    </a:prstGeom>
+                  </pic:spPr>
+                </pic:pic>
+              </a:graphicData>
+            </a:graphic>
+          </wp:anchor>
+        </w:drawing>
+      </w:r>
+    </w:p>
     <w:sectPr>
       <w:pgSz w:w="12240" w:h="15840"/>
       <w:pgMar w:top="1440" w:right="1440" w:bottom="1440" w:left="1440" w:header="720" w:footer="720" w:gutter="0"/>

</xml_diff>